<commit_message>
Some final documentation updates
End of semester submission
</commit_message>
<xml_diff>
--- a/Documentation/Use Cases/Check In_Out Use Case Specification.docx
+++ b/Documentation/Use Cases/Check In_Out Use Case Specification.docx
@@ -151,7 +151,7 @@
           <wp:anchor allowOverlap="1" behindDoc="0" distB="0" distT="0" distL="114300" distR="114300" hidden="0" layoutInCell="1" locked="0" relativeHeight="0" simplePos="0">
             <wp:simplePos x="0" y="0"/>
             <wp:positionH relativeFrom="column">
-              <wp:posOffset>3</wp:posOffset>
+              <wp:posOffset>4</wp:posOffset>
             </wp:positionH>
             <wp:positionV relativeFrom="paragraph">
               <wp:posOffset>0</wp:posOffset>
@@ -159,7 +159,7 @@
             <wp:extent cx="5403850" cy="12700"/>
             <wp:effectExtent b="0" l="0" r="0" t="0"/>
             <wp:wrapNone/>
-            <wp:docPr id="3" name="image1.png"/>
+            <wp:docPr id="5" name="image1.png"/>
             <a:graphic>
               <a:graphicData uri="http://schemas.openxmlformats.org/drawingml/2006/picture">
                 <pic:pic>
@@ -279,7 +279,7 @@
           <w:szCs w:val="36"/>
           <w:rtl w:val="0"/>
         </w:rPr>
-        <w:t xml:space="preserve">Version No.  1</w:t>
+        <w:t xml:space="preserve">Version No.  2</w:t>
       </w:r>
       <w:r>
         <w:rPr>
@@ -625,8 +625,12 @@
             </w:pPr>
             <w:r>
               <w:rPr>
-                <w:rtl w:val="0"/>
-              </w:rPr>
+                <w:rFonts w:ascii="Times New Roman" w:cs="Times New Roman" w:eastAsia="Times New Roman" w:hAnsi="Times New Roman"/>
+                <w:sz w:val="20"/>
+                <w:szCs w:val="20"/>
+                <w:rtl w:val="0"/>
+              </w:rPr>
+              <w:t xml:space="preserve">2</w:t>
             </w:r>
           </w:p>
         </w:tc>
@@ -645,8 +649,12 @@
             </w:pPr>
             <w:r>
               <w:rPr>
-                <w:rtl w:val="0"/>
-              </w:rPr>
+                <w:rFonts w:ascii="Times New Roman" w:cs="Times New Roman" w:eastAsia="Times New Roman" w:hAnsi="Times New Roman"/>
+                <w:sz w:val="20"/>
+                <w:szCs w:val="20"/>
+                <w:rtl w:val="0"/>
+              </w:rPr>
+              <w:t xml:space="preserve">7/29/20</w:t>
             </w:r>
           </w:p>
         </w:tc>
@@ -665,8 +673,12 @@
             </w:pPr>
             <w:r>
               <w:rPr>
-                <w:rtl w:val="0"/>
-              </w:rPr>
+                <w:rFonts w:ascii="Times New Roman" w:cs="Times New Roman" w:eastAsia="Times New Roman" w:hAnsi="Times New Roman"/>
+                <w:sz w:val="20"/>
+                <w:szCs w:val="20"/>
+                <w:rtl w:val="0"/>
+              </w:rPr>
+              <w:t xml:space="preserve">Monier Abdullah</w:t>
             </w:r>
           </w:p>
         </w:tc>
@@ -686,8 +698,12 @@
             </w:pPr>
             <w:r>
               <w:rPr>
-                <w:rtl w:val="0"/>
-              </w:rPr>
+                <w:rFonts w:ascii="Times New Roman" w:cs="Times New Roman" w:eastAsia="Times New Roman" w:hAnsi="Times New Roman"/>
+                <w:sz w:val="20"/>
+                <w:szCs w:val="20"/>
+                <w:rtl w:val="0"/>
+              </w:rPr>
+              <w:t xml:space="preserve">Updated minor details that allow employees to check guests into reservations instead of guests checking into their own reservations.</w:t>
             </w:r>
           </w:p>
         </w:tc>
@@ -2187,7 +2203,7 @@
         <w:keepLines w:val="0"/>
         <w:numPr>
           <w:ilvl w:val="0"/>
-          <w:numId w:val="2"/>
+          <w:numId w:val="3"/>
         </w:numPr>
         <w:spacing w:after="240" w:before="0" w:line="240" w:lineRule="auto"/>
         <w:ind w:left="360" w:hanging="360"/>
@@ -2252,7 +2268,7 @@
           <w:szCs w:val="20"/>
           <w:rtl w:val="0"/>
         </w:rPr>
-        <w:t xml:space="preserve">The Check In/Check Out use case enables hotel guests to check into an existing hotel reservation. At check in, guests will be able to make a balance payment to access their hotel reservation. Also, guests will be able to check out of their reservation.</w:t>
+        <w:t xml:space="preserve">The Check In/Check Out use case enables hotel guests to check into an existing hotel reservation. At check in, employees will be able to process guest payments. Also, employees will be able to check out guests of their reservation.</w:t>
       </w:r>
     </w:p>
     <w:p>
@@ -2281,7 +2297,7 @@
         <w:keepLines w:val="0"/>
         <w:numPr>
           <w:ilvl w:val="0"/>
-          <w:numId w:val="2"/>
+          <w:numId w:val="3"/>
         </w:numPr>
         <w:spacing w:after="240" w:before="0" w:line="240" w:lineRule="auto"/>
         <w:ind w:left="360" w:hanging="360"/>
@@ -2312,7 +2328,7 @@
         <w:widowControl w:val="0"/>
         <w:numPr>
           <w:ilvl w:val="1"/>
-          <w:numId w:val="2"/>
+          <w:numId w:val="3"/>
         </w:numPr>
         <w:spacing w:before="0" w:line="240" w:lineRule="auto"/>
         <w:ind w:left="792" w:hanging="432"/>
@@ -2508,7 +2524,7 @@
                 <w:szCs w:val="20"/>
                 <w:rtl w:val="0"/>
               </w:rPr>
-              <w:t xml:space="preserve">Customer</w:t>
+              <w:t xml:space="preserve">Employee</w:t>
             </w:r>
           </w:p>
         </w:tc>
@@ -2562,7 +2578,7 @@
                 <w:szCs w:val="20"/>
                 <w:rtl w:val="0"/>
               </w:rPr>
-              <w:t xml:space="preserve">Primary Actor: Interacts with the system to check into their reservation, view reservation information, process payments, and check out of th</w:t>
+              <w:t xml:space="preserve">Primary Actor: Interacts with the system to check guest into their reservation, view reservation information, process payments, and check out of the reservation</w:t>
             </w:r>
           </w:p>
         </w:tc>
@@ -2759,7 +2775,7 @@
         <w:widowControl w:val="0"/>
         <w:numPr>
           <w:ilvl w:val="1"/>
-          <w:numId w:val="2"/>
+          <w:numId w:val="3"/>
         </w:numPr>
         <w:spacing w:before="0" w:line="240" w:lineRule="auto"/>
         <w:ind w:left="792" w:hanging="432"/>
@@ -2827,6 +2843,102 @@
           <w:rtl w:val="0"/>
         </w:rPr>
         <w:t xml:space="preserve">Successor Use Cases</w:t>
+      </w:r>
+    </w:p>
+    <w:p>
+      <w:pPr>
+        <w:numPr>
+          <w:ilvl w:val="0"/>
+          <w:numId w:val="2"/>
+        </w:numPr>
+        <w:tabs>
+          <w:tab w:val="left" w:pos="720"/>
+        </w:tabs>
+        <w:spacing w:line="240" w:lineRule="auto"/>
+        <w:ind w:left="720" w:hanging="360"/>
+        <w:rPr>
+          <w:rFonts w:ascii="Times New Roman" w:cs="Times New Roman" w:eastAsia="Times New Roman" w:hAnsi="Times New Roman"/>
+          <w:sz w:val="20"/>
+          <w:szCs w:val="20"/>
+        </w:rPr>
+      </w:pPr>
+      <w:r>
+        <w:rPr>
+          <w:rFonts w:ascii="Times New Roman" w:cs="Times New Roman" w:eastAsia="Times New Roman" w:hAnsi="Times New Roman"/>
+          <w:sz w:val="20"/>
+          <w:szCs w:val="20"/>
+          <w:rtl w:val="0"/>
+        </w:rPr>
+        <w:t xml:space="preserve">N/A</w:t>
+      </w:r>
+    </w:p>
+    <w:p>
+      <w:pPr>
+        <w:tabs>
+          <w:tab w:val="left" w:pos="720"/>
+        </w:tabs>
+        <w:spacing w:line="240" w:lineRule="auto"/>
+        <w:ind w:left="720" w:hanging="360"/>
+        <w:rPr>
+          <w:rFonts w:ascii="Times New Roman" w:cs="Times New Roman" w:eastAsia="Times New Roman" w:hAnsi="Times New Roman"/>
+          <w:b w:val="1"/>
+          <w:sz w:val="20"/>
+          <w:szCs w:val="20"/>
+          <w:u w:val="single"/>
+        </w:rPr>
+      </w:pPr>
+      <w:r>
+        <w:rPr>
+          <w:rtl w:val="0"/>
+        </w:rPr>
+      </w:r>
+    </w:p>
+    <w:p>
+      <w:pPr>
+        <w:tabs>
+          <w:tab w:val="left" w:pos="720"/>
+        </w:tabs>
+        <w:spacing w:line="240" w:lineRule="auto"/>
+        <w:ind w:left="720" w:hanging="360"/>
+        <w:rPr>
+          <w:rFonts w:ascii="Times New Roman" w:cs="Times New Roman" w:eastAsia="Times New Roman" w:hAnsi="Times New Roman"/>
+          <w:b w:val="1"/>
+          <w:sz w:val="20"/>
+          <w:szCs w:val="20"/>
+          <w:u w:val="single"/>
+        </w:rPr>
+      </w:pPr>
+      <w:r>
+        <w:rPr>
+          <w:rFonts w:ascii="Times New Roman" w:cs="Times New Roman" w:eastAsia="Times New Roman" w:hAnsi="Times New Roman"/>
+          <w:b w:val="1"/>
+          <w:sz w:val="20"/>
+          <w:szCs w:val="20"/>
+          <w:u w:val="single"/>
+          <w:rtl w:val="0"/>
+        </w:rPr>
+        <w:t xml:space="preserve">Predecessor Use Cases</w:t>
+      </w:r>
+    </w:p>
+    <w:p>
+      <w:pPr>
+        <w:tabs>
+          <w:tab w:val="left" w:pos="720"/>
+        </w:tabs>
+        <w:spacing w:line="240" w:lineRule="auto"/>
+        <w:ind w:left="720" w:hanging="360"/>
+        <w:rPr>
+          <w:rFonts w:ascii="Times New Roman" w:cs="Times New Roman" w:eastAsia="Times New Roman" w:hAnsi="Times New Roman"/>
+          <w:b w:val="1"/>
+          <w:sz w:val="20"/>
+          <w:szCs w:val="20"/>
+          <w:u w:val="single"/>
+        </w:rPr>
+      </w:pPr>
+      <w:r>
+        <w:rPr>
+          <w:rtl w:val="0"/>
+        </w:rPr>
       </w:r>
     </w:p>
     <w:p>
@@ -2844,81 +2956,51 @@
           <w:rFonts w:ascii="Times New Roman" w:cs="Times New Roman" w:eastAsia="Times New Roman" w:hAnsi="Times New Roman"/>
           <w:sz w:val="20"/>
           <w:szCs w:val="20"/>
-        </w:rPr>
-      </w:pPr>
-      <w:r>
-        <w:rPr>
-          <w:rFonts w:ascii="Times New Roman" w:cs="Times New Roman" w:eastAsia="Times New Roman" w:hAnsi="Times New Roman"/>
-          <w:sz w:val="20"/>
-          <w:szCs w:val="20"/>
-          <w:rtl w:val="0"/>
-        </w:rPr>
-        <w:t xml:space="preserve">N/A</w:t>
-      </w:r>
-    </w:p>
-    <w:p>
-      <w:pPr>
+          <w:u w:val="none"/>
+        </w:rPr>
+      </w:pPr>
+      <w:r>
+        <w:rPr>
+          <w:rFonts w:ascii="Times New Roman" w:cs="Times New Roman" w:eastAsia="Times New Roman" w:hAnsi="Times New Roman"/>
+          <w:sz w:val="20"/>
+          <w:szCs w:val="20"/>
+          <w:rtl w:val="0"/>
+        </w:rPr>
+        <w:t xml:space="preserve">Access Hotel System</w:t>
+      </w:r>
+      <w:r>
+        <w:rPr>
+          <w:rtl w:val="0"/>
+        </w:rPr>
+      </w:r>
+    </w:p>
+    <w:p>
+      <w:pPr>
+        <w:numPr>
+          <w:ilvl w:val="1"/>
+          <w:numId w:val="1"/>
+        </w:numPr>
         <w:tabs>
           <w:tab w:val="left" w:pos="720"/>
         </w:tabs>
         <w:spacing w:line="240" w:lineRule="auto"/>
-        <w:ind w:left="720" w:hanging="360"/>
-        <w:rPr>
-          <w:rFonts w:ascii="Times New Roman" w:cs="Times New Roman" w:eastAsia="Times New Roman" w:hAnsi="Times New Roman"/>
-          <w:b w:val="1"/>
-          <w:sz w:val="20"/>
-          <w:szCs w:val="20"/>
-          <w:u w:val="single"/>
-        </w:rPr>
-      </w:pPr>
-      <w:r>
-        <w:rPr>
-          <w:rtl w:val="0"/>
-        </w:rPr>
-      </w:r>
-    </w:p>
-    <w:p>
-      <w:pPr>
-        <w:tabs>
-          <w:tab w:val="left" w:pos="720"/>
-        </w:tabs>
-        <w:spacing w:line="240" w:lineRule="auto"/>
-        <w:ind w:left="720" w:hanging="360"/>
-        <w:rPr>
-          <w:rFonts w:ascii="Times New Roman" w:cs="Times New Roman" w:eastAsia="Times New Roman" w:hAnsi="Times New Roman"/>
-          <w:b w:val="1"/>
-          <w:sz w:val="20"/>
-          <w:szCs w:val="20"/>
-          <w:u w:val="single"/>
-        </w:rPr>
-      </w:pPr>
-      <w:r>
-        <w:rPr>
-          <w:rFonts w:ascii="Times New Roman" w:cs="Times New Roman" w:eastAsia="Times New Roman" w:hAnsi="Times New Roman"/>
-          <w:b w:val="1"/>
-          <w:sz w:val="20"/>
-          <w:szCs w:val="20"/>
-          <w:u w:val="single"/>
-          <w:rtl w:val="0"/>
-        </w:rPr>
-        <w:t xml:space="preserve">Predecessor Use Cases</w:t>
-      </w:r>
-    </w:p>
-    <w:p>
-      <w:pPr>
-        <w:tabs>
-          <w:tab w:val="left" w:pos="720"/>
-        </w:tabs>
-        <w:spacing w:line="240" w:lineRule="auto"/>
-        <w:ind w:left="720" w:hanging="360"/>
-        <w:rPr>
-          <w:rFonts w:ascii="Times New Roman" w:cs="Times New Roman" w:eastAsia="Times New Roman" w:hAnsi="Times New Roman"/>
-          <w:b w:val="1"/>
-          <w:sz w:val="20"/>
-          <w:szCs w:val="20"/>
-          <w:u w:val="single"/>
-        </w:rPr>
-      </w:pPr>
+        <w:ind w:left="1440" w:hanging="360"/>
+        <w:rPr>
+          <w:rFonts w:ascii="Times New Roman" w:cs="Times New Roman" w:eastAsia="Times New Roman" w:hAnsi="Times New Roman"/>
+          <w:sz w:val="20"/>
+          <w:szCs w:val="20"/>
+          <w:u w:val="none"/>
+        </w:rPr>
+      </w:pPr>
+      <w:r>
+        <w:rPr>
+          <w:rFonts w:ascii="Times New Roman" w:cs="Times New Roman" w:eastAsia="Times New Roman" w:hAnsi="Times New Roman"/>
+          <w:sz w:val="20"/>
+          <w:szCs w:val="20"/>
+          <w:rtl w:val="0"/>
+        </w:rPr>
+        <w:t xml:space="preserve">Employees must login to their account to begin check in/out procedure.</w:t>
+      </w:r>
       <w:r>
         <w:rPr>
           <w:rtl w:val="0"/>
@@ -2929,7 +3011,7 @@
       <w:pPr>
         <w:numPr>
           <w:ilvl w:val="0"/>
-          <w:numId w:val="4"/>
+          <w:numId w:val="1"/>
         </w:numPr>
         <w:tabs>
           <w:tab w:val="left" w:pos="720"/>
@@ -2950,14 +3032,19 @@
           <w:szCs w:val="20"/>
           <w:rtl w:val="0"/>
         </w:rPr>
-        <w:t xml:space="preserve">Access Hotel System</w:t>
+        <w:t xml:space="preserve">Reservation</w:t>
+      </w:r>
+      <w:r>
+        <w:rPr>
+          <w:rtl w:val="0"/>
+        </w:rPr>
       </w:r>
     </w:p>
     <w:p>
       <w:pPr>
         <w:numPr>
           <w:ilvl w:val="1"/>
-          <w:numId w:val="4"/>
+          <w:numId w:val="1"/>
         </w:numPr>
         <w:tabs>
           <w:tab w:val="left" w:pos="720"/>
@@ -2978,67 +3065,6 @@
           <w:szCs w:val="20"/>
           <w:rtl w:val="0"/>
         </w:rPr>
-        <w:t xml:space="preserve">Customers must login to their account to begin check in/out procedure.</w:t>
-      </w:r>
-      <w:r>
-        <w:rPr>
-          <w:rtl w:val="0"/>
-        </w:rPr>
-      </w:r>
-    </w:p>
-    <w:p>
-      <w:pPr>
-        <w:numPr>
-          <w:ilvl w:val="0"/>
-          <w:numId w:val="4"/>
-        </w:numPr>
-        <w:tabs>
-          <w:tab w:val="left" w:pos="720"/>
-        </w:tabs>
-        <w:spacing w:line="240" w:lineRule="auto"/>
-        <w:ind w:left="720" w:hanging="360"/>
-        <w:rPr>
-          <w:rFonts w:ascii="Times New Roman" w:cs="Times New Roman" w:eastAsia="Times New Roman" w:hAnsi="Times New Roman"/>
-          <w:sz w:val="20"/>
-          <w:szCs w:val="20"/>
-          <w:u w:val="none"/>
-        </w:rPr>
-      </w:pPr>
-      <w:r>
-        <w:rPr>
-          <w:rFonts w:ascii="Times New Roman" w:cs="Times New Roman" w:eastAsia="Times New Roman" w:hAnsi="Times New Roman"/>
-          <w:sz w:val="20"/>
-          <w:szCs w:val="20"/>
-          <w:rtl w:val="0"/>
-        </w:rPr>
-        <w:t xml:space="preserve">Reservation</w:t>
-      </w:r>
-    </w:p>
-    <w:p>
-      <w:pPr>
-        <w:numPr>
-          <w:ilvl w:val="1"/>
-          <w:numId w:val="4"/>
-        </w:numPr>
-        <w:tabs>
-          <w:tab w:val="left" w:pos="720"/>
-        </w:tabs>
-        <w:spacing w:line="240" w:lineRule="auto"/>
-        <w:ind w:left="1440" w:hanging="360"/>
-        <w:rPr>
-          <w:rFonts w:ascii="Times New Roman" w:cs="Times New Roman" w:eastAsia="Times New Roman" w:hAnsi="Times New Roman"/>
-          <w:sz w:val="20"/>
-          <w:szCs w:val="20"/>
-          <w:u w:val="none"/>
-        </w:rPr>
-      </w:pPr>
-      <w:r>
-        <w:rPr>
-          <w:rFonts w:ascii="Times New Roman" w:cs="Times New Roman" w:eastAsia="Times New Roman" w:hAnsi="Times New Roman"/>
-          <w:sz w:val="20"/>
-          <w:szCs w:val="20"/>
-          <w:rtl w:val="0"/>
-        </w:rPr>
         <w:t xml:space="preserve">A reservation needs to exist before checking in/out.</w:t>
       </w:r>
       <w:r>
@@ -3074,7 +3100,7 @@
         <w:keepLines w:val="0"/>
         <w:numPr>
           <w:ilvl w:val="0"/>
-          <w:numId w:val="2"/>
+          <w:numId w:val="3"/>
         </w:numPr>
         <w:spacing w:after="240" w:before="0" w:line="240" w:lineRule="auto"/>
         <w:ind w:left="360" w:hanging="360"/>
@@ -3100,26 +3126,116 @@
     </w:p>
     <w:p>
       <w:pPr>
+        <w:numPr>
+          <w:ilvl w:val="0"/>
+          <w:numId w:val="4"/>
+        </w:numPr>
+        <w:spacing w:after="0" w:line="240" w:lineRule="auto"/>
+        <w:ind w:left="720" w:hanging="360"/>
+        <w:rPr>
+          <w:rFonts w:ascii="Times New Roman" w:cs="Times New Roman" w:eastAsia="Times New Roman" w:hAnsi="Times New Roman"/>
+          <w:sz w:val="20"/>
+          <w:szCs w:val="20"/>
+        </w:rPr>
+      </w:pPr>
+      <w:r>
+        <w:rPr>
+          <w:rFonts w:ascii="Times New Roman" w:cs="Times New Roman" w:eastAsia="Times New Roman" w:hAnsi="Times New Roman"/>
+          <w:sz w:val="20"/>
+          <w:szCs w:val="20"/>
+          <w:rtl w:val="0"/>
+        </w:rPr>
+        <w:t xml:space="preserve">Employee logs into the system in order to check into or check out of a guest reservation </w:t>
+      </w:r>
+    </w:p>
+    <w:p>
+      <w:pPr>
+        <w:pStyle w:val="Heading1"/>
+        <w:keepLines w:val="0"/>
         <w:numPr>
           <w:ilvl w:val="0"/>
           <w:numId w:val="3"/>
         </w:numPr>
-        <w:spacing w:after="0" w:line="240" w:lineRule="auto"/>
-        <w:ind w:left="720" w:hanging="360"/>
-        <w:rPr>
-          <w:rFonts w:ascii="Times New Roman" w:cs="Times New Roman" w:eastAsia="Times New Roman" w:hAnsi="Times New Roman"/>
-          <w:sz w:val="20"/>
-          <w:szCs w:val="20"/>
-        </w:rPr>
-      </w:pPr>
-      <w:r>
-        <w:rPr>
-          <w:rFonts w:ascii="Times New Roman" w:cs="Times New Roman" w:eastAsia="Times New Roman" w:hAnsi="Times New Roman"/>
-          <w:sz w:val="20"/>
-          <w:szCs w:val="20"/>
-          <w:rtl w:val="0"/>
-        </w:rPr>
-        <w:t xml:space="preserve">Customer logs into the system in order to check into or check out of their stay </w:t>
+        <w:spacing w:after="240" w:before="0" w:line="240" w:lineRule="auto"/>
+        <w:ind w:left="360" w:hanging="360"/>
+        <w:rPr>
+          <w:rFonts w:ascii="Times New Roman" w:cs="Times New Roman" w:eastAsia="Times New Roman" w:hAnsi="Times New Roman"/>
+          <w:b w:val="1"/>
+          <w:sz w:val="24"/>
+          <w:szCs w:val="24"/>
+        </w:rPr>
+      </w:pPr>
+      <w:bookmarkStart w:colFirst="0" w:colLast="0" w:name="_heading=h.17dp8vu" w:id="9"/>
+      <w:bookmarkEnd w:id="9"/>
+      <w:r>
+        <w:rPr>
+          <w:rFonts w:ascii="Times New Roman" w:cs="Times New Roman" w:eastAsia="Times New Roman" w:hAnsi="Times New Roman"/>
+          <w:b w:val="1"/>
+          <w:sz w:val="24"/>
+          <w:szCs w:val="24"/>
+          <w:rtl w:val="0"/>
+        </w:rPr>
+        <w:t xml:space="preserve">Pre-condition(s)</w:t>
+      </w:r>
+    </w:p>
+    <w:p>
+      <w:pPr>
+        <w:pStyle w:val="Heading2"/>
+        <w:keepLines w:val="0"/>
+        <w:numPr>
+          <w:ilvl w:val="1"/>
+          <w:numId w:val="3"/>
+        </w:numPr>
+        <w:spacing w:before="0" w:line="240" w:lineRule="auto"/>
+        <w:ind w:left="792" w:hanging="432"/>
+        <w:rPr>
+          <w:rFonts w:ascii="Times New Roman" w:cs="Times New Roman" w:eastAsia="Times New Roman" w:hAnsi="Times New Roman"/>
+          <w:b w:val="1"/>
+          <w:sz w:val="20"/>
+          <w:szCs w:val="20"/>
+        </w:rPr>
+      </w:pPr>
+      <w:bookmarkStart w:colFirst="0" w:colLast="0" w:name="_heading=h.26in1rg" w:id="10"/>
+      <w:bookmarkEnd w:id="10"/>
+      <w:r>
+        <w:rPr>
+          <w:rFonts w:ascii="Times New Roman" w:cs="Times New Roman" w:eastAsia="Times New Roman" w:hAnsi="Times New Roman"/>
+          <w:b w:val="1"/>
+          <w:sz w:val="20"/>
+          <w:szCs w:val="20"/>
+          <w:rtl w:val="0"/>
+        </w:rPr>
+        <w:t xml:space="preserve">The Employee must be able to access the hotel management system (via Access Hotel System use case).</w:t>
+      </w:r>
+    </w:p>
+    <w:p>
+      <w:pPr>
+        <w:pStyle w:val="Heading2"/>
+        <w:keepLines w:val="0"/>
+        <w:numPr>
+          <w:ilvl w:val="1"/>
+          <w:numId w:val="3"/>
+        </w:numPr>
+        <w:spacing w:before="0" w:line="240" w:lineRule="auto"/>
+        <w:ind w:left="792" w:hanging="432"/>
+        <w:rPr>
+          <w:rFonts w:ascii="Times New Roman" w:cs="Times New Roman" w:eastAsia="Times New Roman" w:hAnsi="Times New Roman"/>
+          <w:b w:val="1"/>
+          <w:sz w:val="20"/>
+          <w:szCs w:val="20"/>
+        </w:rPr>
+      </w:pPr>
+      <w:bookmarkStart w:colFirst="0" w:colLast="0" w:name="_heading=h.yendz4w9il2v" w:id="11"/>
+      <w:bookmarkEnd w:id="11"/>
+      <w:r>
+        <w:rPr>
+          <w:rFonts w:ascii="Times New Roman" w:cs="Times New Roman" w:eastAsia="Times New Roman" w:hAnsi="Times New Roman"/>
+          <w:b w:val="1"/>
+          <w:sz w:val="20"/>
+          <w:szCs w:val="20"/>
+          <w:rtl w:val="0"/>
+        </w:rPr>
+        <w:t xml:space="preserve">The Employee must locate a reservation.</w:t>
       </w:r>
     </w:p>
     <w:p>
@@ -3128,7 +3244,7 @@
         <w:keepLines w:val="0"/>
         <w:numPr>
           <w:ilvl w:val="0"/>
-          <w:numId w:val="2"/>
+          <w:numId w:val="3"/>
         </w:numPr>
         <w:spacing w:after="240" w:before="0" w:line="240" w:lineRule="auto"/>
         <w:ind w:left="360" w:hanging="360"/>
@@ -3139,8 +3255,8 @@
           <w:szCs w:val="24"/>
         </w:rPr>
       </w:pPr>
-      <w:bookmarkStart w:colFirst="0" w:colLast="0" w:name="_heading=h.17dp8vu" w:id="9"/>
-      <w:bookmarkEnd w:id="9"/>
+      <w:bookmarkStart w:colFirst="0" w:colLast="0" w:name="_heading=h.lnxbz9" w:id="12"/>
+      <w:bookmarkEnd w:id="12"/>
       <w:r>
         <w:rPr>
           <w:rFonts w:ascii="Times New Roman" w:cs="Times New Roman" w:eastAsia="Times New Roman" w:hAnsi="Times New Roman"/>
@@ -3149,7 +3265,7 @@
           <w:szCs w:val="24"/>
           <w:rtl w:val="0"/>
         </w:rPr>
-        <w:t xml:space="preserve">Pre-condition(s)</w:t>
+        <w:t xml:space="preserve">Post-condition(s)</w:t>
       </w:r>
     </w:p>
     <w:p>
@@ -3158,7 +3274,7 @@
         <w:keepLines w:val="0"/>
         <w:numPr>
           <w:ilvl w:val="1"/>
-          <w:numId w:val="2"/>
+          <w:numId w:val="3"/>
         </w:numPr>
         <w:spacing w:before="0" w:line="240" w:lineRule="auto"/>
         <w:ind w:left="792" w:hanging="432"/>
@@ -3169,47 +3285,105 @@
           <w:szCs w:val="20"/>
         </w:rPr>
       </w:pPr>
-      <w:bookmarkStart w:colFirst="0" w:colLast="0" w:name="_heading=h.26in1rg" w:id="10"/>
-      <w:bookmarkEnd w:id="10"/>
-      <w:r>
-        <w:rPr>
-          <w:rFonts w:ascii="Times New Roman" w:cs="Times New Roman" w:eastAsia="Times New Roman" w:hAnsi="Times New Roman"/>
-          <w:b w:val="1"/>
-          <w:sz w:val="20"/>
-          <w:szCs w:val="20"/>
-          <w:rtl w:val="0"/>
-        </w:rPr>
-        <w:t xml:space="preserve">The Customer must be successfully able to access the hotel management system (via Access Hotel System use case).</w:t>
-      </w:r>
-    </w:p>
-    <w:p>
-      <w:pPr>
-        <w:pStyle w:val="Heading2"/>
-        <w:keepLines w:val="0"/>
+      <w:bookmarkStart w:colFirst="0" w:colLast="0" w:name="_heading=h.1ksv4uv" w:id="13"/>
+      <w:bookmarkEnd w:id="13"/>
+      <w:r>
+        <w:rPr>
+          <w:rFonts w:ascii="Times New Roman" w:cs="Times New Roman" w:eastAsia="Times New Roman" w:hAnsi="Times New Roman"/>
+          <w:b w:val="1"/>
+          <w:sz w:val="20"/>
+          <w:szCs w:val="20"/>
+          <w:rtl w:val="0"/>
+        </w:rPr>
+        <w:t xml:space="preserve">The status of a reservation is changed</w:t>
+      </w:r>
+    </w:p>
+    <w:p>
+      <w:pPr>
         <w:numPr>
-          <w:ilvl w:val="1"/>
-          <w:numId w:val="2"/>
+          <w:ilvl w:val="2"/>
+          <w:numId w:val="3"/>
         </w:numPr>
-        <w:spacing w:before="0" w:line="240" w:lineRule="auto"/>
-        <w:ind w:left="792" w:hanging="432"/>
-        <w:rPr>
-          <w:rFonts w:ascii="Times New Roman" w:cs="Times New Roman" w:eastAsia="Times New Roman" w:hAnsi="Times New Roman"/>
-          <w:b w:val="1"/>
-          <w:sz w:val="20"/>
-          <w:szCs w:val="20"/>
-        </w:rPr>
-      </w:pPr>
-      <w:bookmarkStart w:colFirst="0" w:colLast="0" w:name="_heading=h.yendz4w9il2v" w:id="11"/>
-      <w:bookmarkEnd w:id="11"/>
-      <w:r>
-        <w:rPr>
-          <w:rFonts w:ascii="Times New Roman" w:cs="Times New Roman" w:eastAsia="Times New Roman" w:hAnsi="Times New Roman"/>
-          <w:b w:val="1"/>
-          <w:sz w:val="20"/>
-          <w:szCs w:val="20"/>
-          <w:rtl w:val="0"/>
-        </w:rPr>
-        <w:t xml:space="preserve">The Customer must have successfully paid for a room (either full or partial balance) and received a reservation number (via Reservation use case)</w:t>
+        <w:spacing w:after="240" w:line="240" w:lineRule="auto"/>
+        <w:ind w:left="1080" w:hanging="360"/>
+        <w:rPr>
+          <w:sz w:val="20"/>
+          <w:szCs w:val="20"/>
+        </w:rPr>
+      </w:pPr>
+      <w:r>
+        <w:rPr>
+          <w:rFonts w:ascii="Times New Roman" w:cs="Times New Roman" w:eastAsia="Times New Roman" w:hAnsi="Times New Roman"/>
+          <w:b w:val="1"/>
+          <w:sz w:val="20"/>
+          <w:szCs w:val="20"/>
+          <w:rtl w:val="0"/>
+        </w:rPr>
+        <w:t xml:space="preserve">Reservation status is changed to checked in.</w:t>
+      </w:r>
+      <w:r>
+        <w:rPr>
+          <w:rtl w:val="0"/>
+        </w:rPr>
+      </w:r>
+    </w:p>
+    <w:p>
+      <w:pPr>
+        <w:numPr>
+          <w:ilvl w:val="2"/>
+          <w:numId w:val="3"/>
+        </w:numPr>
+        <w:spacing w:after="240" w:line="240" w:lineRule="auto"/>
+        <w:ind w:left="1080" w:hanging="360"/>
+        <w:rPr>
+          <w:rFonts w:ascii="Times New Roman" w:cs="Times New Roman" w:eastAsia="Times New Roman" w:hAnsi="Times New Roman"/>
+          <w:b w:val="1"/>
+          <w:sz w:val="20"/>
+          <w:szCs w:val="20"/>
+          <w:u w:val="none"/>
+        </w:rPr>
+      </w:pPr>
+      <w:r>
+        <w:rPr>
+          <w:rFonts w:ascii="Times New Roman" w:cs="Times New Roman" w:eastAsia="Times New Roman" w:hAnsi="Times New Roman"/>
+          <w:b w:val="1"/>
+          <w:sz w:val="20"/>
+          <w:szCs w:val="20"/>
+          <w:rtl w:val="0"/>
+        </w:rPr>
+        <w:t xml:space="preserve">Reservation payment status is changed to paid.</w:t>
+      </w:r>
+      <w:r>
+        <w:rPr>
+          <w:rtl w:val="0"/>
+        </w:rPr>
+      </w:r>
+    </w:p>
+    <w:p>
+      <w:pPr>
+        <w:numPr>
+          <w:ilvl w:val="2"/>
+          <w:numId w:val="3"/>
+        </w:numPr>
+        <w:spacing w:after="240" w:line="240" w:lineRule="auto"/>
+        <w:ind w:left="1080" w:hanging="360"/>
+        <w:rPr>
+          <w:rFonts w:ascii="Times New Roman" w:cs="Times New Roman" w:eastAsia="Times New Roman" w:hAnsi="Times New Roman"/>
+          <w:b w:val="1"/>
+          <w:sz w:val="20"/>
+          <w:szCs w:val="20"/>
+          <w:u w:val="none"/>
+        </w:rPr>
+      </w:pPr>
+      <w:r>
+        <w:rPr>
+          <w:rFonts w:ascii="Times New Roman" w:cs="Times New Roman" w:eastAsia="Times New Roman" w:hAnsi="Times New Roman"/>
+          <w:b w:val="1"/>
+          <w:sz w:val="20"/>
+          <w:szCs w:val="20"/>
+          <w:rtl w:val="0"/>
+        </w:rPr>
+        <w:t xml:space="preserve">Reservation status is changed to checked out.</w:t>
       </w:r>
       <w:r>
         <w:rPr>
@@ -3223,7 +3397,7 @@
         <w:keepLines w:val="0"/>
         <w:numPr>
           <w:ilvl w:val="0"/>
-          <w:numId w:val="2"/>
+          <w:numId w:val="3"/>
         </w:numPr>
         <w:spacing w:after="240" w:before="0" w:line="240" w:lineRule="auto"/>
         <w:ind w:left="360" w:hanging="360"/>
@@ -3234,159 +3408,6 @@
           <w:szCs w:val="24"/>
         </w:rPr>
       </w:pPr>
-      <w:bookmarkStart w:colFirst="0" w:colLast="0" w:name="_heading=h.lnxbz9" w:id="12"/>
-      <w:bookmarkEnd w:id="12"/>
-      <w:r>
-        <w:rPr>
-          <w:rFonts w:ascii="Times New Roman" w:cs="Times New Roman" w:eastAsia="Times New Roman" w:hAnsi="Times New Roman"/>
-          <w:b w:val="1"/>
-          <w:sz w:val="24"/>
-          <w:szCs w:val="24"/>
-          <w:rtl w:val="0"/>
-        </w:rPr>
-        <w:t xml:space="preserve">Post-condition(s)</w:t>
-      </w:r>
-    </w:p>
-    <w:p>
-      <w:pPr>
-        <w:pStyle w:val="Heading2"/>
-        <w:keepLines w:val="0"/>
-        <w:numPr>
-          <w:ilvl w:val="1"/>
-          <w:numId w:val="2"/>
-        </w:numPr>
-        <w:spacing w:before="0" w:line="240" w:lineRule="auto"/>
-        <w:ind w:left="792" w:hanging="432"/>
-        <w:rPr>
-          <w:rFonts w:ascii="Times New Roman" w:cs="Times New Roman" w:eastAsia="Times New Roman" w:hAnsi="Times New Roman"/>
-          <w:b w:val="1"/>
-          <w:sz w:val="20"/>
-          <w:szCs w:val="20"/>
-        </w:rPr>
-      </w:pPr>
-      <w:bookmarkStart w:colFirst="0" w:colLast="0" w:name="_heading=h.1ksv4uv" w:id="13"/>
-      <w:bookmarkEnd w:id="13"/>
-      <w:r>
-        <w:rPr>
-          <w:rFonts w:ascii="Times New Roman" w:cs="Times New Roman" w:eastAsia="Times New Roman" w:hAnsi="Times New Roman"/>
-          <w:b w:val="1"/>
-          <w:sz w:val="20"/>
-          <w:szCs w:val="20"/>
-          <w:rtl w:val="0"/>
-        </w:rPr>
-        <w:t xml:space="preserve">The status of a reservation is changed</w:t>
-      </w:r>
-    </w:p>
-    <w:p>
-      <w:pPr>
-        <w:numPr>
-          <w:ilvl w:val="2"/>
-          <w:numId w:val="2"/>
-        </w:numPr>
-        <w:spacing w:after="240" w:line="240" w:lineRule="auto"/>
-        <w:ind w:left="1080" w:hanging="360"/>
-        <w:rPr>
-          <w:sz w:val="20"/>
-          <w:szCs w:val="20"/>
-        </w:rPr>
-      </w:pPr>
-      <w:r>
-        <w:rPr>
-          <w:rFonts w:ascii="Times New Roman" w:cs="Times New Roman" w:eastAsia="Times New Roman" w:hAnsi="Times New Roman"/>
-          <w:b w:val="1"/>
-          <w:sz w:val="20"/>
-          <w:szCs w:val="20"/>
-          <w:rtl w:val="0"/>
-        </w:rPr>
-        <w:t xml:space="preserve">Reservation status is changed to checked in.</w:t>
-      </w:r>
-      <w:r>
-        <w:rPr>
-          <w:rtl w:val="0"/>
-        </w:rPr>
-      </w:r>
-    </w:p>
-    <w:p>
-      <w:pPr>
-        <w:numPr>
-          <w:ilvl w:val="2"/>
-          <w:numId w:val="2"/>
-        </w:numPr>
-        <w:spacing w:after="240" w:line="240" w:lineRule="auto"/>
-        <w:ind w:left="1080" w:hanging="360"/>
-        <w:rPr>
-          <w:rFonts w:ascii="Times New Roman" w:cs="Times New Roman" w:eastAsia="Times New Roman" w:hAnsi="Times New Roman"/>
-          <w:b w:val="1"/>
-          <w:sz w:val="20"/>
-          <w:szCs w:val="20"/>
-          <w:u w:val="none"/>
-        </w:rPr>
-      </w:pPr>
-      <w:r>
-        <w:rPr>
-          <w:rFonts w:ascii="Times New Roman" w:cs="Times New Roman" w:eastAsia="Times New Roman" w:hAnsi="Times New Roman"/>
-          <w:b w:val="1"/>
-          <w:sz w:val="20"/>
-          <w:szCs w:val="20"/>
-          <w:rtl w:val="0"/>
-        </w:rPr>
-        <w:t xml:space="preserve">Reservation payment status is changed to paid.</w:t>
-      </w:r>
-      <w:r>
-        <w:rPr>
-          <w:rtl w:val="0"/>
-        </w:rPr>
-      </w:r>
-    </w:p>
-    <w:p>
-      <w:pPr>
-        <w:numPr>
-          <w:ilvl w:val="2"/>
-          <w:numId w:val="2"/>
-        </w:numPr>
-        <w:spacing w:after="240" w:line="240" w:lineRule="auto"/>
-        <w:ind w:left="1080" w:hanging="360"/>
-        <w:rPr>
-          <w:rFonts w:ascii="Times New Roman" w:cs="Times New Roman" w:eastAsia="Times New Roman" w:hAnsi="Times New Roman"/>
-          <w:b w:val="1"/>
-          <w:sz w:val="20"/>
-          <w:szCs w:val="20"/>
-          <w:u w:val="none"/>
-        </w:rPr>
-      </w:pPr>
-      <w:r>
-        <w:rPr>
-          <w:rFonts w:ascii="Times New Roman" w:cs="Times New Roman" w:eastAsia="Times New Roman" w:hAnsi="Times New Roman"/>
-          <w:b w:val="1"/>
-          <w:sz w:val="20"/>
-          <w:szCs w:val="20"/>
-          <w:rtl w:val="0"/>
-        </w:rPr>
-        <w:t xml:space="preserve">Reservation status is changed to checked out.</w:t>
-      </w:r>
-      <w:r>
-        <w:rPr>
-          <w:rtl w:val="0"/>
-        </w:rPr>
-      </w:r>
-    </w:p>
-    <w:p>
-      <w:pPr>
-        <w:pStyle w:val="Heading1"/>
-        <w:keepLines w:val="0"/>
-        <w:numPr>
-          <w:ilvl w:val="0"/>
-          <w:numId w:val="2"/>
-        </w:numPr>
-        <w:spacing w:after="240" w:before="0" w:line="240" w:lineRule="auto"/>
-        <w:ind w:left="360" w:hanging="360"/>
-        <w:rPr>
-          <w:rFonts w:ascii="Times New Roman" w:cs="Times New Roman" w:eastAsia="Times New Roman" w:hAnsi="Times New Roman"/>
-          <w:b w:val="1"/>
-          <w:sz w:val="24"/>
-          <w:szCs w:val="24"/>
-        </w:rPr>
-      </w:pPr>
       <w:bookmarkStart w:colFirst="0" w:colLast="0" w:name="_heading=h.44sinio" w:id="14"/>
       <w:bookmarkEnd w:id="14"/>
       <w:r>
@@ -3419,9 +3440,9 @@
         </w:rPr>
         <w:drawing>
           <wp:inline distB="114300" distT="114300" distL="114300" distR="114300">
-            <wp:extent cx="5214938" cy="3635413"/>
+            <wp:extent cx="5943600" cy="4191000"/>
             <wp:effectExtent b="0" l="0" r="0" t="0"/>
-            <wp:docPr id="4" name="image2.png"/>
+            <wp:docPr id="6" name="image2.png"/>
             <a:graphic>
               <a:graphicData uri="http://schemas.openxmlformats.org/drawingml/2006/picture">
                 <pic:pic>
@@ -3439,7 +3460,7 @@
                   <pic:spPr>
                     <a:xfrm>
                       <a:off x="0" y="0"/>
-                      <a:ext cx="5214938" cy="3635413"/>
+                      <a:ext cx="5943600" cy="4191000"/>
                     </a:xfrm>
                     <a:prstGeom prst="rect"/>
                     <a:ln/>
@@ -3479,7 +3500,7 @@
         <w:keepLines w:val="0"/>
         <w:numPr>
           <w:ilvl w:val="0"/>
-          <w:numId w:val="2"/>
+          <w:numId w:val="3"/>
         </w:numPr>
         <w:spacing w:after="240" w:before="0" w:line="240" w:lineRule="auto"/>
         <w:ind w:left="360" w:hanging="360"/>
@@ -3510,7 +3531,7 @@
         <w:widowControl w:val="0"/>
         <w:numPr>
           <w:ilvl w:val="1"/>
-          <w:numId w:val="2"/>
+          <w:numId w:val="3"/>
         </w:numPr>
         <w:spacing w:before="0" w:line="240" w:lineRule="auto"/>
         <w:ind w:left="792" w:hanging="432"/>
@@ -3541,7 +3562,7 @@
       <w:pPr>
         <w:numPr>
           <w:ilvl w:val="2"/>
-          <w:numId w:val="2"/>
+          <w:numId w:val="3"/>
         </w:numPr>
         <w:spacing w:after="240" w:line="240" w:lineRule="auto"/>
         <w:ind w:left="1080" w:hanging="360"/>
@@ -3569,7 +3590,7 @@
       <w:pPr>
         <w:numPr>
           <w:ilvl w:val="2"/>
-          <w:numId w:val="2"/>
+          <w:numId w:val="3"/>
         </w:numPr>
         <w:spacing w:after="240" w:line="240" w:lineRule="auto"/>
         <w:ind w:left="1080" w:hanging="360"/>
@@ -3597,7 +3618,7 @@
       <w:pPr>
         <w:numPr>
           <w:ilvl w:val="3"/>
-          <w:numId w:val="2"/>
+          <w:numId w:val="3"/>
         </w:numPr>
         <w:spacing w:after="240" w:line="240" w:lineRule="auto"/>
         <w:ind w:left="1728" w:hanging="648"/>
@@ -3627,7 +3648,7 @@
       <w:pPr>
         <w:numPr>
           <w:ilvl w:val="4"/>
-          <w:numId w:val="2"/>
+          <w:numId w:val="3"/>
         </w:numPr>
         <w:spacing w:after="240" w:line="240" w:lineRule="auto"/>
         <w:ind w:left="2232" w:hanging="791.9999999999999"/>
@@ -3657,7 +3678,7 @@
       <w:pPr>
         <w:numPr>
           <w:ilvl w:val="3"/>
-          <w:numId w:val="2"/>
+          <w:numId w:val="3"/>
         </w:numPr>
         <w:spacing w:after="240" w:line="240" w:lineRule="auto"/>
         <w:ind w:left="1728" w:hanging="648"/>
@@ -3677,17 +3698,37 @@
         </w:rPr>
         <w:t xml:space="preserve">Check out</w:t>
       </w:r>
-      <w:r>
-        <w:rPr>
-          <w:rtl w:val="0"/>
-        </w:rPr>
+    </w:p>
+    <w:p>
+      <w:pPr>
+        <w:numPr>
+          <w:ilvl w:val="4"/>
+          <w:numId w:val="3"/>
+        </w:numPr>
+        <w:spacing w:after="240" w:line="240" w:lineRule="auto"/>
+        <w:ind w:left="2232" w:hanging="791.9999999999999"/>
+        <w:rPr>
+          <w:rFonts w:ascii="Times New Roman" w:cs="Times New Roman" w:eastAsia="Times New Roman" w:hAnsi="Times New Roman"/>
+          <w:sz w:val="20"/>
+          <w:szCs w:val="20"/>
+          <w:u w:val="none"/>
+        </w:rPr>
+      </w:pPr>
+      <w:r>
+        <w:rPr>
+          <w:rFonts w:ascii="Times New Roman" w:cs="Times New Roman" w:eastAsia="Times New Roman" w:hAnsi="Times New Roman"/>
+          <w:sz w:val="20"/>
+          <w:szCs w:val="20"/>
+          <w:rtl w:val="0"/>
+        </w:rPr>
+        <w:t xml:space="preserve">Check out of reservation.</w:t>
       </w:r>
     </w:p>
     <w:p>
       <w:pPr>
         <w:numPr>
           <w:ilvl w:val="2"/>
-          <w:numId w:val="2"/>
+          <w:numId w:val="3"/>
         </w:numPr>
         <w:spacing w:after="240" w:line="240" w:lineRule="auto"/>
         <w:ind w:left="1080" w:hanging="360"/>
@@ -3717,7 +3758,7 @@
         <w:keepLines w:val="0"/>
         <w:numPr>
           <w:ilvl w:val="0"/>
-          <w:numId w:val="2"/>
+          <w:numId w:val="3"/>
         </w:numPr>
         <w:spacing w:after="240" w:before="0" w:line="240" w:lineRule="auto"/>
         <w:ind w:left="360" w:hanging="360"/>
@@ -3773,7 +3814,7 @@
         <w:keepLines w:val="0"/>
         <w:numPr>
           <w:ilvl w:val="0"/>
-          <w:numId w:val="2"/>
+          <w:numId w:val="3"/>
         </w:numPr>
         <w:spacing w:after="240" w:before="0" w:line="240" w:lineRule="auto"/>
         <w:ind w:left="360" w:hanging="360"/>
@@ -3828,7 +3869,7 @@
         <w:keepLines w:val="0"/>
         <w:numPr>
           <w:ilvl w:val="0"/>
-          <w:numId w:val="2"/>
+          <w:numId w:val="3"/>
         </w:numPr>
         <w:spacing w:after="240" w:before="0" w:line="240" w:lineRule="auto"/>
         <w:ind w:left="360" w:hanging="360"/>
@@ -4624,6 +4665,116 @@
   <w:abstractNum w:abstractNumId="2">
     <w:lvl w:ilvl="0">
       <w:start w:val="1"/>
+      <w:numFmt w:val="bullet"/>
+      <w:lvlText w:val="●"/>
+      <w:lvlJc w:val="left"/>
+      <w:pPr>
+        <w:ind w:left="720" w:hanging="360"/>
+      </w:pPr>
+      <w:rPr>
+        <w:u w:val="none"/>
+      </w:rPr>
+    </w:lvl>
+    <w:lvl w:ilvl="1">
+      <w:start w:val="1"/>
+      <w:numFmt w:val="bullet"/>
+      <w:lvlText w:val="○"/>
+      <w:lvlJc w:val="left"/>
+      <w:pPr>
+        <w:ind w:left="1440" w:hanging="360"/>
+      </w:pPr>
+      <w:rPr>
+        <w:u w:val="none"/>
+      </w:rPr>
+    </w:lvl>
+    <w:lvl w:ilvl="2">
+      <w:start w:val="1"/>
+      <w:numFmt w:val="bullet"/>
+      <w:lvlText w:val="■"/>
+      <w:lvlJc w:val="left"/>
+      <w:pPr>
+        <w:ind w:left="2160" w:hanging="360"/>
+      </w:pPr>
+      <w:rPr>
+        <w:u w:val="none"/>
+      </w:rPr>
+    </w:lvl>
+    <w:lvl w:ilvl="3">
+      <w:start w:val="1"/>
+      <w:numFmt w:val="bullet"/>
+      <w:lvlText w:val="●"/>
+      <w:lvlJc w:val="left"/>
+      <w:pPr>
+        <w:ind w:left="2880" w:hanging="360"/>
+      </w:pPr>
+      <w:rPr>
+        <w:u w:val="none"/>
+      </w:rPr>
+    </w:lvl>
+    <w:lvl w:ilvl="4">
+      <w:start w:val="1"/>
+      <w:numFmt w:val="bullet"/>
+      <w:lvlText w:val="○"/>
+      <w:lvlJc w:val="left"/>
+      <w:pPr>
+        <w:ind w:left="3600" w:hanging="360"/>
+      </w:pPr>
+      <w:rPr>
+        <w:u w:val="none"/>
+      </w:rPr>
+    </w:lvl>
+    <w:lvl w:ilvl="5">
+      <w:start w:val="1"/>
+      <w:numFmt w:val="bullet"/>
+      <w:lvlText w:val="■"/>
+      <w:lvlJc w:val="left"/>
+      <w:pPr>
+        <w:ind w:left="4320" w:hanging="360"/>
+      </w:pPr>
+      <w:rPr>
+        <w:u w:val="none"/>
+      </w:rPr>
+    </w:lvl>
+    <w:lvl w:ilvl="6">
+      <w:start w:val="1"/>
+      <w:numFmt w:val="bullet"/>
+      <w:lvlText w:val="●"/>
+      <w:lvlJc w:val="left"/>
+      <w:pPr>
+        <w:ind w:left="5040" w:hanging="360"/>
+      </w:pPr>
+      <w:rPr>
+        <w:u w:val="none"/>
+      </w:rPr>
+    </w:lvl>
+    <w:lvl w:ilvl="7">
+      <w:start w:val="1"/>
+      <w:numFmt w:val="bullet"/>
+      <w:lvlText w:val="○"/>
+      <w:lvlJc w:val="left"/>
+      <w:pPr>
+        <w:ind w:left="5760" w:hanging="360"/>
+      </w:pPr>
+      <w:rPr>
+        <w:u w:val="none"/>
+      </w:rPr>
+    </w:lvl>
+    <w:lvl w:ilvl="8">
+      <w:start w:val="1"/>
+      <w:numFmt w:val="bullet"/>
+      <w:lvlText w:val="■"/>
+      <w:lvlJc w:val="left"/>
+      <w:pPr>
+        <w:ind w:left="6480" w:hanging="360"/>
+      </w:pPr>
+      <w:rPr>
+        <w:u w:val="none"/>
+      </w:rPr>
+    </w:lvl>
+  </w:abstractNum>
+  <w:abstractNum w:abstractNumId="3">
+    <w:lvl w:ilvl="0">
+      <w:start w:val="1"/>
       <w:numFmt w:val="decimal"/>
       <w:lvlText w:val="%1."/>
       <w:lvlJc w:val="left"/>
@@ -4730,116 +4881,6 @@
       </w:pPr>
       <w:rPr>
         <w:vertAlign w:val="baseline"/>
-      </w:rPr>
-    </w:lvl>
-  </w:abstractNum>
-  <w:abstractNum w:abstractNumId="3">
-    <w:lvl w:ilvl="0">
-      <w:start w:val="1"/>
-      <w:numFmt w:val="bullet"/>
-      <w:lvlText w:val="●"/>
-      <w:lvlJc w:val="left"/>
-      <w:pPr>
-        <w:ind w:left="720" w:hanging="360"/>
-      </w:pPr>
-      <w:rPr>
-        <w:u w:val="none"/>
-      </w:rPr>
-    </w:lvl>
-    <w:lvl w:ilvl="1">
-      <w:start w:val="1"/>
-      <w:numFmt w:val="bullet"/>
-      <w:lvlText w:val="○"/>
-      <w:lvlJc w:val="left"/>
-      <w:pPr>
-        <w:ind w:left="1440" w:hanging="360"/>
-      </w:pPr>
-      <w:rPr>
-        <w:u w:val="none"/>
-      </w:rPr>
-    </w:lvl>
-    <w:lvl w:ilvl="2">
-      <w:start w:val="1"/>
-      <w:numFmt w:val="bullet"/>
-      <w:lvlText w:val="■"/>
-      <w:lvlJc w:val="left"/>
-      <w:pPr>
-        <w:ind w:left="2160" w:hanging="360"/>
-      </w:pPr>
-      <w:rPr>
-        <w:u w:val="none"/>
-      </w:rPr>
-    </w:lvl>
-    <w:lvl w:ilvl="3">
-      <w:start w:val="1"/>
-      <w:numFmt w:val="bullet"/>
-      <w:lvlText w:val="●"/>
-      <w:lvlJc w:val="left"/>
-      <w:pPr>
-        <w:ind w:left="2880" w:hanging="360"/>
-      </w:pPr>
-      <w:rPr>
-        <w:u w:val="none"/>
-      </w:rPr>
-    </w:lvl>
-    <w:lvl w:ilvl="4">
-      <w:start w:val="1"/>
-      <w:numFmt w:val="bullet"/>
-      <w:lvlText w:val="○"/>
-      <w:lvlJc w:val="left"/>
-      <w:pPr>
-        <w:ind w:left="3600" w:hanging="360"/>
-      </w:pPr>
-      <w:rPr>
-        <w:u w:val="none"/>
-      </w:rPr>
-    </w:lvl>
-    <w:lvl w:ilvl="5">
-      <w:start w:val="1"/>
-      <w:numFmt w:val="bullet"/>
-      <w:lvlText w:val="■"/>
-      <w:lvlJc w:val="left"/>
-      <w:pPr>
-        <w:ind w:left="4320" w:hanging="360"/>
-      </w:pPr>
-      <w:rPr>
-        <w:u w:val="none"/>
-      </w:rPr>
-    </w:lvl>
-    <w:lvl w:ilvl="6">
-      <w:start w:val="1"/>
-      <w:numFmt w:val="bullet"/>
-      <w:lvlText w:val="●"/>
-      <w:lvlJc w:val="left"/>
-      <w:pPr>
-        <w:ind w:left="5040" w:hanging="360"/>
-      </w:pPr>
-      <w:rPr>
-        <w:u w:val="none"/>
-      </w:rPr>
-    </w:lvl>
-    <w:lvl w:ilvl="7">
-      <w:start w:val="1"/>
-      <w:numFmt w:val="bullet"/>
-      <w:lvlText w:val="○"/>
-      <w:lvlJc w:val="left"/>
-      <w:pPr>
-        <w:ind w:left="5760" w:hanging="360"/>
-      </w:pPr>
-      <w:rPr>
-        <w:u w:val="none"/>
-      </w:rPr>
-    </w:lvl>
-    <w:lvl w:ilvl="8">
-      <w:start w:val="1"/>
-      <w:numFmt w:val="bullet"/>
-      <w:lvlText w:val="■"/>
-      <w:lvlJc w:val="left"/>
-      <w:pPr>
-        <w:ind w:left="6480" w:hanging="360"/>
-      </w:pPr>
-      <w:rPr>
-        <w:u w:val="none"/>
       </w:rPr>
     </w:lvl>
   </w:abstractNum>
@@ -5206,6 +5247,186 @@
       <w:sz w:val="52"/>
       <w:szCs w:val="52"/>
     </w:rPr>
+  </w:style>
+  <w:style w:type="paragraph" w:styleId="Normal" w:default="1">
+    <w:name w:val="normal"/>
+  </w:style>
+  <w:style w:type="table" w:styleId="TableNormal" w:default="1">
+    <w:name w:val="Table Normal"/>
+  </w:style>
+  <w:style w:type="paragraph" w:styleId="Heading1">
+    <w:name w:val="heading 1"/>
+    <w:basedOn w:val="Normal"/>
+    <w:next w:val="Normal"/>
+    <w:pPr>
+      <w:keepNext w:val="1"/>
+      <w:keepLines w:val="1"/>
+      <w:spacing w:after="120" w:before="400" w:lineRule="auto"/>
+    </w:pPr>
+    <w:rPr>
+      <w:sz w:val="40"/>
+      <w:szCs w:val="40"/>
+    </w:rPr>
+  </w:style>
+  <w:style w:type="paragraph" w:styleId="Heading2">
+    <w:name w:val="heading 2"/>
+    <w:basedOn w:val="Normal"/>
+    <w:next w:val="Normal"/>
+    <w:pPr>
+      <w:keepNext w:val="1"/>
+      <w:keepLines w:val="1"/>
+      <w:spacing w:after="120" w:before="360" w:lineRule="auto"/>
+    </w:pPr>
+    <w:rPr>
+      <w:b w:val="0"/>
+      <w:sz w:val="32"/>
+      <w:szCs w:val="32"/>
+    </w:rPr>
+  </w:style>
+  <w:style w:type="paragraph" w:styleId="Heading3">
+    <w:name w:val="heading 3"/>
+    <w:basedOn w:val="Normal"/>
+    <w:next w:val="Normal"/>
+    <w:pPr>
+      <w:keepNext w:val="1"/>
+      <w:keepLines w:val="1"/>
+      <w:spacing w:after="80" w:before="320" w:lineRule="auto"/>
+    </w:pPr>
+    <w:rPr>
+      <w:b w:val="0"/>
+      <w:color w:val="434343"/>
+      <w:sz w:val="28"/>
+      <w:szCs w:val="28"/>
+    </w:rPr>
+  </w:style>
+  <w:style w:type="paragraph" w:styleId="Heading4">
+    <w:name w:val="heading 4"/>
+    <w:basedOn w:val="Normal"/>
+    <w:next w:val="Normal"/>
+    <w:pPr>
+      <w:keepNext w:val="1"/>
+      <w:keepLines w:val="1"/>
+      <w:spacing w:after="80" w:before="280" w:lineRule="auto"/>
+    </w:pPr>
+    <w:rPr>
+      <w:color w:val="666666"/>
+      <w:sz w:val="24"/>
+      <w:szCs w:val="24"/>
+    </w:rPr>
+  </w:style>
+  <w:style w:type="paragraph" w:styleId="Heading5">
+    <w:name w:val="heading 5"/>
+    <w:basedOn w:val="Normal"/>
+    <w:next w:val="Normal"/>
+    <w:pPr>
+      <w:keepNext w:val="1"/>
+      <w:keepLines w:val="1"/>
+      <w:spacing w:after="80" w:before="240" w:lineRule="auto"/>
+    </w:pPr>
+    <w:rPr>
+      <w:color w:val="666666"/>
+      <w:sz w:val="22"/>
+      <w:szCs w:val="22"/>
+    </w:rPr>
+  </w:style>
+  <w:style w:type="paragraph" w:styleId="Heading6">
+    <w:name w:val="heading 6"/>
+    <w:basedOn w:val="Normal"/>
+    <w:next w:val="Normal"/>
+    <w:pPr>
+      <w:keepNext w:val="1"/>
+      <w:keepLines w:val="1"/>
+      <w:spacing w:after="80" w:before="240" w:lineRule="auto"/>
+    </w:pPr>
+    <w:rPr>
+      <w:i w:val="1"/>
+      <w:color w:val="666666"/>
+      <w:sz w:val="22"/>
+      <w:szCs w:val="22"/>
+    </w:rPr>
+  </w:style>
+  <w:style w:type="paragraph" w:styleId="Title">
+    <w:name w:val="Title"/>
+    <w:basedOn w:val="Normal"/>
+    <w:next w:val="Normal"/>
+    <w:pPr>
+      <w:keepNext w:val="1"/>
+      <w:keepLines w:val="1"/>
+      <w:spacing w:after="60" w:before="0" w:lineRule="auto"/>
+    </w:pPr>
+    <w:rPr>
+      <w:sz w:val="52"/>
+      <w:szCs w:val="52"/>
+    </w:rPr>
+  </w:style>
+  <w:style w:type="paragraph" w:styleId="Subtitle">
+    <w:name w:val="Subtitle"/>
+    <w:basedOn w:val="Normal"/>
+    <w:next w:val="Normal"/>
+    <w:pPr>
+      <w:keepNext w:val="1"/>
+      <w:keepLines w:val="1"/>
+      <w:spacing w:after="320" w:before="0" w:lineRule="auto"/>
+    </w:pPr>
+    <w:rPr>
+      <w:rFonts w:ascii="Arial" w:cs="Arial" w:eastAsia="Arial" w:hAnsi="Arial"/>
+      <w:i w:val="0"/>
+      <w:color w:val="666666"/>
+      <w:sz w:val="30"/>
+      <w:szCs w:val="30"/>
+    </w:rPr>
+  </w:style>
+  <w:style w:type="table" w:styleId="Table1">
+    <w:basedOn w:val="TableNormal"/>
+    <w:tblPr>
+      <w:tblStyleRowBandSize w:val="1"/>
+      <w:tblStyleColBandSize w:val="1"/>
+      <w:tblCellMar>
+        <w:top w:w="0.0" w:type="dxa"/>
+        <w:left w:w="108.0" w:type="dxa"/>
+        <w:bottom w:w="0.0" w:type="dxa"/>
+        <w:right w:w="108.0" w:type="dxa"/>
+      </w:tblCellMar>
+    </w:tblPr>
+  </w:style>
+  <w:style w:type="table" w:styleId="Table2">
+    <w:basedOn w:val="TableNormal"/>
+    <w:tblPr>
+      <w:tblStyleRowBandSize w:val="1"/>
+      <w:tblStyleColBandSize w:val="1"/>
+      <w:tblCellMar>
+        <w:top w:w="0.0" w:type="dxa"/>
+        <w:left w:w="108.0" w:type="dxa"/>
+        <w:bottom w:w="0.0" w:type="dxa"/>
+        <w:right w:w="108.0" w:type="dxa"/>
+      </w:tblCellMar>
+    </w:tblPr>
+  </w:style>
+  <w:style w:type="table" w:styleId="Table3">
+    <w:basedOn w:val="TableNormal"/>
+    <w:tblPr>
+      <w:tblStyleRowBandSize w:val="1"/>
+      <w:tblStyleColBandSize w:val="1"/>
+      <w:tblCellMar>
+        <w:top w:w="0.0" w:type="dxa"/>
+        <w:left w:w="108.0" w:type="dxa"/>
+        <w:bottom w:w="0.0" w:type="dxa"/>
+        <w:right w:w="108.0" w:type="dxa"/>
+      </w:tblCellMar>
+    </w:tblPr>
+  </w:style>
+  <w:style w:type="table" w:styleId="Table4">
+    <w:basedOn w:val="TableNormal"/>
+    <w:tblPr>
+      <w:tblStyleRowBandSize w:val="1"/>
+      <w:tblStyleColBandSize w:val="1"/>
+      <w:tblCellMar>
+        <w:top w:w="0.0" w:type="dxa"/>
+        <w:left w:w="108.0" w:type="dxa"/>
+        <w:bottom w:w="0.0" w:type="dxa"/>
+        <w:right w:w="108.0" w:type="dxa"/>
+      </w:tblCellMar>
+    </w:tblPr>
   </w:style>
   <w:style w:type="paragraph" w:styleId="Subtitle">
     <w:name w:val="Subtitle"/>
@@ -5670,7 +5891,7 @@
 
 <file path=customXML/item1.xml><?xml version="1.0" encoding="utf-8"?>
 <go:gDocsCustomXmlDataStorage xmlns:go="http://customooxmlschemas.google.com/" xmlns:r="http://schemas.openxmlformats.org/officeDocument/2006/relationships">
-  <go:docsCustomData xmlns:go="http://customooxmlschemas.google.com/" roundtripDataSignature="AMtx7midhAKPtg4DRErlZPQfVqLMONDlKA==">AMUW2mWESsWsV1+zp9pGkNDYxiK2HHz2AbArjd/H2ELVNSgFmZcsPNEs+rRtUC/fSChWbluSftu0rqlKkEbw6VFgSgmWC0UFDlIse6hSsh7HxVPDXRvA9V7+a4UQO3kuPdZuNSgfV+v3lanwGXLkHe0AelhGy75pUIJigBkOnFw8f/5DZk7lGmYHcJEpYDEn5bMtcOcOOh3VUTl+gNz11kQkoCCSaiN3P/5kUhJlgixbRfG1KRzF6zpzIf5ExRy/xWvgme4DS55PA/23zo0JscmeconwHKWMkHTxBbZnV/KEQTHAn9mVCQ4P157FO5sjk3RiZ40aQrl5AM7x51jNkMBnCHvf6oT84Ot2oL4DjPmeI1u5RX5C6tqqvBGOytkCl36ynw1F4ElkgQuil/gWU2pAnnwmj9G7a+7jprHu854V0zitQL0Ch3c=</go:docsCustomData>
+  <go:docsCustomData xmlns:go="http://customooxmlschemas.google.com/" roundtripDataSignature="AMtx7mia4FVVQj90PAvp8EVmlf4Ftzcq9g==">AMUW2mWKic8bDv7l+rNd9TPRd74sT29+oD8bxuDM/fP2EXrKkvIcb8HEfX89lA3e0BErLgHf9dDqhCl4GbnrE+7i14DqhhrNjyu87q7o805ciaKPOaSDTwWoxpwFhEFWqAfNwW5Uakf+ByQgufd6aQWeXoj3uzM6Qv/CPoLG552YXVt9PQ3MklCRbagQAhp2W1BcTcfRlCQd3gyiDZyWSoSEHqlLHynaNwX78gRX9/EbQKMXneGupL2piwSrcqPY9F81/wjAM3g5djDpcWJxKgTq2DOdRWl7Yyyso+RtnM2NORJxRaoL65AmsQFdh3y/ZnELQlhrdzmP9m7jRqvmZKyCGzf5hXyPQXDqNWNWPmyJSYSHGoNY8QyE3b6yAynB6ugkpOWcE0bSr7Sbd2Omj1xN6SukUjX9fXJvMB4wRYn9BGwSMXmmtsQ=</go:docsCustomData>
 </go:gDocsCustomXmlDataStorage>
 </file>
 

</xml_diff>